<commit_message>
Tes 1ch and add 2ch
</commit_message>
<xml_diff>
--- a/1ch/draft.docx
+++ b/1ch/draft.docx
@@ -193,7 +193,18 @@
           <w:iCs w:val="0"/>
           <w:lang w:val="en"/>
         </w:rPr>
-        <w:t>yang hanya disadari jauh dalam sebuah proses pengembangan. Salah satu metode yang dikembangkan oleh para ilmuwan komputasi untuk bisa menangkap sebanyak-banyaknya atau bahkan seluruh kesalahan yang mungkin terjadi dalam sebuah program pada tahap yang seawal mungkin adalah Metode Formal.</w:t>
+        <w:t>yang hanya disadari jauh dalam sebuah proses pengembangan. Salah satu metode yang dikembangkan oleh para ilmuwan komputasi untuk bisa menangkap sebanyak-banyaknya atau bahkan seluruh kesalahan yang mungkin terjadi dalam se</w:t>
+      </w:r>
+      <w:bookmarkStart w:id="0" w:name="_GoBack"/>
+      <w:bookmarkEnd w:id="0"/>
+      <w:r>
+        <w:rPr>
+          <w:rFonts w:hint="default"/>
+          <w:i w:val="0"/>
+          <w:iCs w:val="0"/>
+          <w:lang w:val="en"/>
+        </w:rPr>
+        <w:t>buah program pada tahap yang seawal mungkin adalah Metode Formal.</w:t>
       </w:r>
     </w:p>
     <w:p>
@@ -873,8 +884,6 @@
         </w:rPr>
         <w:t>Materi tidak ditujukan untuk mengajarkan teknik pembuktian matematika Metode Formal secara mendetil namun lebih merupakan sebuah panduan sederhana dalam menggunakan Metode Formal untuk meningkatan akurasi program yang ditujukan untuk pemrogram yang tidak membutuhkan pengetahuan matematika mendalam untuk memahami materi tersebut.</w:t>
       </w:r>
-      <w:bookmarkStart w:id="0" w:name="_GoBack"/>
-      <w:bookmarkEnd w:id="0"/>
     </w:p>
     <w:p>
       <w:pPr>
@@ -1013,6 +1022,7 @@
     <w:p>
       <w:pPr>
         <w:numPr>
+          <w:ilvl w:val="0"/>
           <w:numId w:val="0"/>
         </w:numPr>
         <w:spacing w:line="480" w:lineRule="auto"/>
@@ -1052,6 +1062,7 @@
     <w:p>
       <w:pPr>
         <w:numPr>
+          <w:ilvl w:val="0"/>
           <w:numId w:val="0"/>
         </w:numPr>
         <w:spacing w:line="480" w:lineRule="auto"/>
@@ -1111,6 +1122,7 @@
     <w:p>
       <w:pPr>
         <w:numPr>
+          <w:ilvl w:val="0"/>
           <w:numId w:val="0"/>
         </w:numPr>
         <w:spacing w:line="480" w:lineRule="auto"/>
@@ -1400,7 +1412,7 @@
     <w:lsdException w:qFormat="1" w:unhideWhenUsed="0" w:uiPriority="0" w:semiHidden="0" w:name="Title"/>
     <w:lsdException w:unhideWhenUsed="0" w:uiPriority="0" w:semiHidden="0" w:name="Closing"/>
     <w:lsdException w:unhideWhenUsed="0" w:uiPriority="0" w:semiHidden="0" w:name="Signature"/>
-    <w:lsdException w:unhideWhenUsed="0" w:uiPriority="0" w:name="Default Paragraph Font"/>
+    <w:lsdException w:qFormat="1" w:unhideWhenUsed="0" w:uiPriority="0" w:name="Default Paragraph Font"/>
     <w:lsdException w:unhideWhenUsed="0" w:uiPriority="0" w:semiHidden="0" w:name="Body Text"/>
     <w:lsdException w:unhideWhenUsed="0" w:uiPriority="0" w:semiHidden="0" w:name="Body Text Indent"/>
     <w:lsdException w:unhideWhenUsed="0" w:uiPriority="0" w:semiHidden="0" w:name="List Continue"/>
@@ -1438,7 +1450,7 @@
     <w:lsdException w:unhideWhenUsed="0" w:uiPriority="0" w:semiHidden="0" w:name="HTML Sample"/>
     <w:lsdException w:unhideWhenUsed="0" w:uiPriority="0" w:semiHidden="0" w:name="HTML Typewriter"/>
     <w:lsdException w:unhideWhenUsed="0" w:uiPriority="0" w:semiHidden="0" w:name="HTML Variable"/>
-    <w:lsdException w:unhideWhenUsed="0" w:uiPriority="0" w:name="Normal Table"/>
+    <w:lsdException w:qFormat="1" w:unhideWhenUsed="0" w:uiPriority="0" w:name="Normal Table"/>
     <w:lsdException w:unhideWhenUsed="0" w:uiPriority="0" w:semiHidden="0" w:name="annotation subject"/>
     <w:lsdException w:unhideWhenUsed="0" w:uiPriority="0" w:semiHidden="0" w:name="Table Simple 1"/>
     <w:lsdException w:unhideWhenUsed="0" w:uiPriority="0" w:semiHidden="0" w:name="Table Simple 2"/>
@@ -1658,11 +1670,13 @@
   <w:style w:type="character" w:default="1" w:styleId="5">
     <w:name w:val="Default Paragraph Font"/>
     <w:semiHidden/>
+    <w:qFormat/>
     <w:uiPriority w:val="0"/>
   </w:style>
   <w:style w:type="table" w:default="1" w:styleId="6">
     <w:name w:val="Normal Table"/>
     <w:semiHidden/>
+    <w:qFormat/>
     <w:uiPriority w:val="0"/>
     <w:tblPr>
       <w:tblCellMar>

</xml_diff>

<commit_message>
First part of 2ch
</commit_message>
<xml_diff>
--- a/1ch/draft.docx
+++ b/1ch/draft.docx
@@ -193,18 +193,7 @@
           <w:iCs w:val="0"/>
           <w:lang w:val="en"/>
         </w:rPr>
-        <w:t>yang hanya disadari jauh dalam sebuah proses pengembangan. Salah satu metode yang dikembangkan oleh para ilmuwan komputasi untuk bisa menangkap sebanyak-banyaknya atau bahkan seluruh kesalahan yang mungkin terjadi dalam se</w:t>
-      </w:r>
-      <w:bookmarkStart w:id="0" w:name="_GoBack"/>
-      <w:bookmarkEnd w:id="0"/>
-      <w:r>
-        <w:rPr>
-          <w:rFonts w:hint="default"/>
-          <w:i w:val="0"/>
-          <w:iCs w:val="0"/>
-          <w:lang w:val="en"/>
-        </w:rPr>
-        <w:t>buah program pada tahap yang seawal mungkin adalah Metode Formal.</w:t>
+        <w:t>yang hanya disadari jauh dalam sebuah proses pengembangan. Salah satu metode yang dikembangkan oleh para ilmuwan komputasi untuk bisa menangkap sebanyak-banyaknya atau bahkan seluruh kesalahan yang mungkin terjadi dalam sebuah program pada tahap yang seawal mungkin adalah Metode Formal.</w:t>
       </w:r>
     </w:p>
     <w:p>
@@ -1018,6 +1007,8 @@
         </w:rPr>
         <w:t>Studi Literatur</w:t>
       </w:r>
+      <w:bookmarkStart w:id="0" w:name="_GoBack"/>
+      <w:bookmarkEnd w:id="0"/>
     </w:p>
     <w:p>
       <w:pPr>

</xml_diff>